<commit_message>
Created a markdown version of the System Requirements documents so we can veiw and edit from GitHub
</commit_message>
<xml_diff>
--- a/System_Requirements.docx
+++ b/System_Requirements.docx
@@ -10,6 +10,7 @@
           <w:bCs/>
         </w:rPr>
       </w:pPr>
+      <w:bookmarkStart w:id="0" w:name="_GoBack"/>
       <w:r>
         <w:rPr>
           <w:b/>
@@ -32,16 +33,54 @@
           <w:sz w:val="24"/>
           <w:szCs w:val="24"/>
         </w:rPr>
-        <w:t xml:space="preserve">Bryon Miller, </w:t>
-      </w:r>
-      <w:r>
-        <w:rPr>
-          <w:rFonts w:ascii="Times New Roman" w:hAnsi="Times New Roman" w:cs="Times New Roman"/>
-          <w:sz w:val="24"/>
-          <w:szCs w:val="24"/>
-        </w:rPr>
-        <w:t>Sai Namilakonda, and Andry Ndongo</w:t>
-      </w:r>
+        <w:t xml:space="preserve">Bryon Miller, Sai </w:t>
+      </w:r>
+      <w:proofErr w:type="spellStart"/>
+      <w:r>
+        <w:rPr>
+          <w:rFonts w:ascii="Times New Roman" w:hAnsi="Times New Roman" w:cs="Times New Roman"/>
+          <w:sz w:val="24"/>
+          <w:szCs w:val="24"/>
+        </w:rPr>
+        <w:t>Namilakonda</w:t>
+      </w:r>
+      <w:proofErr w:type="spellEnd"/>
+      <w:r>
+        <w:rPr>
+          <w:rFonts w:ascii="Times New Roman" w:hAnsi="Times New Roman" w:cs="Times New Roman"/>
+          <w:sz w:val="24"/>
+          <w:szCs w:val="24"/>
+        </w:rPr>
+        <w:t xml:space="preserve">, and </w:t>
+      </w:r>
+      <w:proofErr w:type="spellStart"/>
+      <w:r>
+        <w:rPr>
+          <w:rFonts w:ascii="Times New Roman" w:hAnsi="Times New Roman" w:cs="Times New Roman"/>
+          <w:sz w:val="24"/>
+          <w:szCs w:val="24"/>
+        </w:rPr>
+        <w:t>Andry</w:t>
+      </w:r>
+      <w:proofErr w:type="spellEnd"/>
+      <w:r>
+        <w:rPr>
+          <w:rFonts w:ascii="Times New Roman" w:hAnsi="Times New Roman" w:cs="Times New Roman"/>
+          <w:sz w:val="24"/>
+          <w:szCs w:val="24"/>
+        </w:rPr>
+        <w:t xml:space="preserve"> </w:t>
+      </w:r>
+      <w:proofErr w:type="spellStart"/>
+      <w:r>
+        <w:rPr>
+          <w:rFonts w:ascii="Times New Roman" w:hAnsi="Times New Roman" w:cs="Times New Roman"/>
+          <w:sz w:val="24"/>
+          <w:szCs w:val="24"/>
+        </w:rPr>
+        <w:t>Ndongo</w:t>
+      </w:r>
+      <w:proofErr w:type="spellEnd"/>
     </w:p>
     <w:p>
       <w:pPr>
@@ -110,8 +149,8 @@
           <w:bCs/>
         </w:rPr>
       </w:pPr>
-      <w:bookmarkStart w:id="0" w:name="_Advisor"/>
-      <w:bookmarkEnd w:id="0"/>
+      <w:bookmarkStart w:id="1" w:name="_Advisor"/>
+      <w:bookmarkEnd w:id="1"/>
       <w:r>
         <w:rPr>
           <w:b/>
@@ -180,17 +219,7 @@
           <w:sz w:val="24"/>
           <w:szCs w:val="24"/>
         </w:rPr>
-        <w:t xml:space="preserve"> including</w:t>
-      </w:r>
-      <w:bookmarkStart w:id="1" w:name="_GoBack"/>
-      <w:bookmarkEnd w:id="1"/>
-      <w:r>
-        <w:rPr>
-          <w:rFonts w:ascii="Times New Roman" w:hAnsi="Times New Roman" w:cs="Times New Roman"/>
-          <w:sz w:val="24"/>
-          <w:szCs w:val="24"/>
-        </w:rPr>
-        <w:t xml:space="preserve"> their degree, concentration, and contact information</w:t>
+        <w:t xml:space="preserve"> including their degree, concentration, and contact information</w:t>
       </w:r>
     </w:p>
     <w:p>
@@ -234,15 +263,7 @@
           <w:sz w:val="24"/>
           <w:szCs w:val="24"/>
         </w:rPr>
-        <w:t>View MBA degree plan</w:t>
-      </w:r>
-      <w:r>
-        <w:rPr>
-          <w:rFonts w:ascii="Times New Roman" w:hAnsi="Times New Roman" w:cs="Times New Roman"/>
-          <w:sz w:val="24"/>
-          <w:szCs w:val="24"/>
-        </w:rPr>
-        <w:t xml:space="preserve"> </w:t>
+        <w:t xml:space="preserve">View MBA degree plan </w:t>
       </w:r>
       <w:r>
         <w:rPr>
@@ -417,15 +438,7 @@
           <w:sz w:val="24"/>
           <w:szCs w:val="24"/>
         </w:rPr>
-        <w:t>View completed courses on transcript</w:t>
-      </w:r>
-      <w:r>
-        <w:rPr>
-          <w:rFonts w:ascii="Times New Roman" w:hAnsi="Times New Roman" w:cs="Times New Roman"/>
-          <w:sz w:val="24"/>
-          <w:szCs w:val="24"/>
-        </w:rPr>
-        <w:t xml:space="preserve"> for </w:t>
+        <w:t xml:space="preserve">View completed courses on transcript for </w:t>
       </w:r>
       <w:hyperlink w:anchor="_Advisee" w:history="1">
         <w:r>
@@ -1234,7 +1247,23 @@
           <w:sz w:val="24"/>
           <w:szCs w:val="24"/>
         </w:rPr>
-        <w:t xml:space="preserve">View </w:t>
+        <w:t>View</w:t>
+      </w:r>
+      <w:r>
+        <w:rPr>
+          <w:rFonts w:ascii="Times New Roman" w:hAnsi="Times New Roman" w:cs="Times New Roman"/>
+          <w:sz w:val="24"/>
+          <w:szCs w:val="24"/>
+        </w:rPr>
+        <w:t xml:space="preserve"> assigned</w:t>
+      </w:r>
+      <w:r>
+        <w:rPr>
+          <w:rFonts w:ascii="Times New Roman" w:hAnsi="Times New Roman" w:cs="Times New Roman"/>
+          <w:sz w:val="24"/>
+          <w:szCs w:val="24"/>
+        </w:rPr>
+        <w:t xml:space="preserve"> </w:t>
       </w:r>
       <w:hyperlink w:anchor="_Advisor" w:history="1">
         <w:r>
@@ -1244,7 +1273,16 @@
             <w:sz w:val="24"/>
             <w:szCs w:val="24"/>
           </w:rPr>
-          <w:t>advisor’s</w:t>
+          <w:t>A</w:t>
+        </w:r>
+        <w:r>
+          <w:rPr>
+            <w:rStyle w:val="Hyperlink"/>
+            <w:rFonts w:ascii="Times New Roman" w:hAnsi="Times New Roman" w:cs="Times New Roman"/>
+            <w:sz w:val="24"/>
+            <w:szCs w:val="24"/>
+          </w:rPr>
+          <w:t>dvisor’s</w:t>
         </w:r>
       </w:hyperlink>
       <w:r>
@@ -1322,6 +1360,7 @@
         <w:t>Administrator</w:t>
       </w:r>
     </w:p>
+    <w:bookmarkEnd w:id="0"/>
     <w:p>
       <w:pPr>
         <w:pStyle w:val="ListParagraph"/>
@@ -2165,6 +2204,7 @@
     <w:lsdException w:name="HTML Sample" w:semiHidden="1" w:unhideWhenUsed="1"/>
     <w:lsdException w:name="HTML Typewriter" w:semiHidden="1" w:unhideWhenUsed="1"/>
     <w:lsdException w:name="HTML Variable" w:semiHidden="1" w:unhideWhenUsed="1"/>
+    <w:lsdException w:name="Normal Table" w:semiHidden="1" w:unhideWhenUsed="1"/>
     <w:lsdException w:name="annotation subject" w:semiHidden="1" w:unhideWhenUsed="1"/>
     <w:lsdException w:name="No List" w:semiHidden="1" w:unhideWhenUsed="1"/>
     <w:lsdException w:name="Outline List 1" w:semiHidden="1" w:unhideWhenUsed="1"/>
@@ -2210,9 +2250,11 @@
     <w:lsdException w:name="Table Subtle 1" w:semiHidden="1" w:unhideWhenUsed="1"/>
     <w:lsdException w:name="Table Subtle 2" w:semiHidden="1" w:unhideWhenUsed="1"/>
     <w:lsdException w:name="Table Web 1" w:semiHidden="1" w:unhideWhenUsed="1"/>
+    <w:lsdException w:name="Table Web 2" w:semiHidden="1" w:unhideWhenUsed="1"/>
     <w:lsdException w:name="Table Web 3" w:semiHidden="1" w:unhideWhenUsed="1"/>
     <w:lsdException w:name="Balloon Text" w:semiHidden="1" w:unhideWhenUsed="1"/>
     <w:lsdException w:name="Table Grid" w:uiPriority="39"/>
+    <w:lsdException w:name="Table Theme" w:semiHidden="1" w:unhideWhenUsed="1"/>
     <w:lsdException w:name="Placeholder Text" w:semiHidden="1"/>
     <w:lsdException w:name="No Spacing" w:uiPriority="1" w:qFormat="1"/>
     <w:lsdException w:name="Light Shading" w:uiPriority="60"/>

</xml_diff>